<commit_message>
14/5/2022 Nguyen updated documents and modified login flow
</commit_message>
<xml_diff>
--- a/Document/Weekly Status Report/[TVP] 17 Weely Status Report-3-3-2022.docx
+++ b/Document/Weekly Status Report/[TVP] 17 Weely Status Report-3-3-2022.docx
@@ -1,6 +1,6 @@
 
 <file path=word/document.xml><?xml version="1.0" encoding="utf-8"?>
-<w:document xmlns:wpc="http://schemas.microsoft.com/office/word/2010/wordprocessingCanvas" xmlns:cx="http://schemas.microsoft.com/office/drawing/2014/chartex" xmlns:cx1="http://schemas.microsoft.com/office/drawing/2015/9/8/chartex" xmlns:cx2="http://schemas.microsoft.com/office/drawing/2015/10/21/chartex" xmlns:cx3="http://schemas.microsoft.com/office/drawing/2016/5/9/chartex" xmlns:cx4="http://schemas.microsoft.com/office/drawing/2016/5/10/chartex" xmlns:cx5="http://schemas.microsoft.com/office/drawing/2016/5/11/chartex" xmlns:cx6="http://schemas.microsoft.com/office/drawing/2016/5/12/chartex" xmlns:cx7="http://schemas.microsoft.com/office/drawing/2016/5/13/chartex" xmlns:cx8="http://schemas.microsoft.com/office/drawing/2016/5/14/chartex" xmlns:mc="http://schemas.openxmlformats.org/markup-compatibility/2006" xmlns:aink="http://schemas.microsoft.com/office/drawing/2016/ink" xmlns:am3d="http://schemas.microsoft.com/office/drawing/2017/model3d" xmlns:o="urn:schemas-microsoft-com:office:office" xmlns:r="http://schemas.openxmlformats.org/officeDocument/2006/relationships" xmlns:m="http://schemas.openxmlformats.org/officeDocument/2006/math" xmlns:v="urn:schemas-microsoft-com:vml" xmlns:wp14="http://schemas.microsoft.com/office/word/2010/wordprocessingDrawing" xmlns:wp="http://schemas.openxmlformats.org/drawingml/2006/wordprocessingDrawing" xmlns:w10="urn:schemas-microsoft-com:office:word" xmlns:w="http://schemas.openxmlformats.org/wordprocessingml/2006/main" xmlns:w14="http://schemas.microsoft.com/office/word/2010/wordml" xmlns:w15="http://schemas.microsoft.com/office/word/2012/wordml" xmlns:w16cex="http://schemas.microsoft.com/office/word/2018/wordml/cex" xmlns:w16cid="http://schemas.microsoft.com/office/word/2016/wordml/cid" xmlns:w16="http://schemas.microsoft.com/office/word/2018/wordml" xmlns:w16sdtdh="http://schemas.microsoft.com/office/word/2020/wordml/sdtdatahash" xmlns:w16se="http://schemas.microsoft.com/office/word/2015/wordml/symex" xmlns:wpg="http://schemas.microsoft.com/office/word/2010/wordprocessingGroup" xmlns:wpi="http://schemas.microsoft.com/office/word/2010/wordprocessingInk" xmlns:wne="http://schemas.microsoft.com/office/word/2006/wordml" xmlns:wps="http://schemas.microsoft.com/office/word/2010/wordprocessingShape" mc:Ignorable="w14 w15 w16se w16cid w16 w16cex w16sdtdh wp14">
+<w:document xmlns:wpc="http://schemas.microsoft.com/office/word/2010/wordprocessingCanvas" xmlns:cx="http://schemas.microsoft.com/office/drawing/2014/chartex" xmlns:cx1="http://schemas.microsoft.com/office/drawing/2015/9/8/chartex" xmlns:cx2="http://schemas.microsoft.com/office/drawing/2015/10/21/chartex" xmlns:cx3="http://schemas.microsoft.com/office/drawing/2016/5/9/chartex" xmlns:cx4="http://schemas.microsoft.com/office/drawing/2016/5/10/chartex" xmlns:cx5="http://schemas.microsoft.com/office/drawing/2016/5/11/chartex" xmlns:cx6="http://schemas.microsoft.com/office/drawing/2016/5/12/chartex" xmlns:cx7="http://schemas.microsoft.com/office/drawing/2016/5/13/chartex" xmlns:cx8="http://schemas.microsoft.com/office/drawing/2016/5/14/chartex" xmlns:mc="http://schemas.openxmlformats.org/markup-compatibility/2006" xmlns:aink="http://schemas.microsoft.com/office/drawing/2016/ink" xmlns:am3d="http://schemas.microsoft.com/office/drawing/2017/model3d" xmlns:o="urn:schemas-microsoft-com:office:office" xmlns:oel="http://schemas.microsoft.com/office/2019/extlst" xmlns:r="http://schemas.openxmlformats.org/officeDocument/2006/relationships" xmlns:m="http://schemas.openxmlformats.org/officeDocument/2006/math" xmlns:v="urn:schemas-microsoft-com:vml" xmlns:wp14="http://schemas.microsoft.com/office/word/2010/wordprocessingDrawing" xmlns:wp="http://schemas.openxmlformats.org/drawingml/2006/wordprocessingDrawing" xmlns:w10="urn:schemas-microsoft-com:office:word" xmlns:w="http://schemas.openxmlformats.org/wordprocessingml/2006/main" xmlns:w14="http://schemas.microsoft.com/office/word/2010/wordml" xmlns:w15="http://schemas.microsoft.com/office/word/2012/wordml" xmlns:w16cex="http://schemas.microsoft.com/office/word/2018/wordml/cex" xmlns:w16cid="http://schemas.microsoft.com/office/word/2016/wordml/cid" xmlns:w16="http://schemas.microsoft.com/office/word/2018/wordml" xmlns:w16sdtdh="http://schemas.microsoft.com/office/word/2020/wordml/sdtdatahash" xmlns:w16se="http://schemas.microsoft.com/office/word/2015/wordml/symex" xmlns:wpg="http://schemas.microsoft.com/office/word/2010/wordprocessingGroup" xmlns:wpi="http://schemas.microsoft.com/office/word/2010/wordprocessingInk" xmlns:wne="http://schemas.microsoft.com/office/word/2006/wordml" xmlns:wps="http://schemas.microsoft.com/office/word/2010/wordprocessingShape" mc:Ignorable="w14 w15 w16se w16cid w16 w16cex w16sdtdh wp14">
   <w:body>
     <w:p>
       <w:pPr>
@@ -1136,7 +1136,7 @@
       </w:tr>
       <w:tr>
         <w:trPr>
-          <w:trHeight w:hRule="exact" w:val="288"/>
+          <w:trHeight w:hRule="exact" w:val="479"/>
         </w:trPr>
         <w:tc>
           <w:tcPr>
@@ -1228,7 +1228,7 @@
       </w:tr>
       <w:tr>
         <w:trPr>
-          <w:trHeight w:hRule="exact" w:val="288"/>
+          <w:trHeight w:hRule="exact" w:val="722"/>
         </w:trPr>
         <w:tc>
           <w:tcPr>
@@ -1320,6 +1320,14 @@
                     <w:sz w:val="20"/>
                   </w:rPr>
                   <w:t>Vũ Anh Thư</w:t>
+                </w:r>
+                <w:r>
+                  <w:rPr>
+                    <w:rFonts w:ascii="Calibri" w:hAnsi="Calibri" w:cs="Calibri"/>
+                    <w:color w:val="000000" w:themeColor="text1"/>
+                    <w:sz w:val="20"/>
+                  </w:rPr>
+                  <w:t xml:space="preserve">  Nguyễn Bảo Nguyên</w:t>
                 </w:r>
               </w:p>
             </w:tc>
@@ -1452,29 +1460,16 @@
         <w:rPr>
           <w:b/>
           <w:color w:val="000000"/>
+          <w:lang w:val="da-DK"/>
         </w:rPr>
       </w:pPr>
       <w:r>
         <w:rPr>
           <w:b/>
           <w:color w:val="000000"/>
+          <w:lang w:val="da-DK"/>
         </w:rPr>
         <w:t xml:space="preserve"> </w:t>
-      </w:r>
-    </w:p>
-    <w:p>
-      <w:pPr>
-        <w:rPr>
-          <w:b/>
-          <w:color w:val="000000"/>
-        </w:rPr>
-      </w:pPr>
-      <w:r>
-        <w:rPr>
-          <w:b/>
-          <w:color w:val="000000"/>
-        </w:rPr>
-        <w:br w:type="page"/>
       </w:r>
     </w:p>
     <w:p>
@@ -1535,7 +1530,7 @@
           <w:r>
             <w:fldChar w:fldCharType="separate"/>
           </w:r>
-          <w:hyperlink w:anchor="_Toc96167467" w:history="1">
+          <w:hyperlink w:anchor="_Toc103461553" w:history="1">
             <w:r>
               <w:rPr>
                 <w:rStyle w:val="Hyperlink"/>
@@ -1578,7 +1573,7 @@
                 <w:noProof/>
                 <w:webHidden/>
               </w:rPr>
-              <w:instrText xml:space="preserve"> PAGEREF _Toc96167467 \h </w:instrText>
+              <w:instrText xml:space="preserve"> PAGEREF _Toc103461553 \h </w:instrText>
             </w:r>
             <w:r>
               <w:rPr>
@@ -1623,7 +1618,7 @@
               <w:lang w:val="en-US" w:eastAsia="zh-CN"/>
             </w:rPr>
           </w:pPr>
-          <w:hyperlink w:anchor="_Toc96167468" w:history="1">
+          <w:hyperlink w:anchor="_Toc103461554" w:history="1">
             <w:r>
               <w:rPr>
                 <w:rStyle w:val="Hyperlink"/>
@@ -1666,7 +1661,7 @@
                 <w:noProof/>
                 <w:webHidden/>
               </w:rPr>
-              <w:instrText xml:space="preserve"> PAGEREF _Toc96167468 \h </w:instrText>
+              <w:instrText xml:space="preserve"> PAGEREF _Toc103461554 \h </w:instrText>
             </w:r>
             <w:r>
               <w:rPr>
@@ -1711,7 +1706,7 @@
               <w:lang w:val="en-US" w:eastAsia="zh-CN"/>
             </w:rPr>
           </w:pPr>
-          <w:hyperlink w:anchor="_Toc96167469" w:history="1">
+          <w:hyperlink w:anchor="_Toc103461555" w:history="1">
             <w:r>
               <w:rPr>
                 <w:rStyle w:val="Hyperlink"/>
@@ -1754,7 +1749,7 @@
                 <w:noProof/>
                 <w:webHidden/>
               </w:rPr>
-              <w:instrText xml:space="preserve"> PAGEREF _Toc96167469 \h </w:instrText>
+              <w:instrText xml:space="preserve"> PAGEREF _Toc103461555 \h </w:instrText>
             </w:r>
             <w:r>
               <w:rPr>
@@ -1799,7 +1794,7 @@
               <w:lang w:val="en-US" w:eastAsia="zh-CN"/>
             </w:rPr>
           </w:pPr>
-          <w:hyperlink w:anchor="_Toc96167470" w:history="1">
+          <w:hyperlink w:anchor="_Toc103461556" w:history="1">
             <w:r>
               <w:rPr>
                 <w:rStyle w:val="Hyperlink"/>
@@ -1842,7 +1837,7 @@
                 <w:noProof/>
                 <w:webHidden/>
               </w:rPr>
-              <w:instrText xml:space="preserve"> PAGEREF _Toc96167470 \h </w:instrText>
+              <w:instrText xml:space="preserve"> PAGEREF _Toc103461556 \h </w:instrText>
             </w:r>
             <w:r>
               <w:rPr>
@@ -1887,7 +1882,7 @@
               <w:lang w:val="en-US" w:eastAsia="zh-CN"/>
             </w:rPr>
           </w:pPr>
-          <w:hyperlink w:anchor="_Toc96167471" w:history="1">
+          <w:hyperlink w:anchor="_Toc103461557" w:history="1">
             <w:r>
               <w:rPr>
                 <w:rStyle w:val="Hyperlink"/>
@@ -1930,7 +1925,7 @@
                 <w:noProof/>
                 <w:webHidden/>
               </w:rPr>
-              <w:instrText xml:space="preserve"> PAGEREF _Toc96167471 \h </w:instrText>
+              <w:instrText xml:space="preserve"> PAGEREF _Toc103461557 \h </w:instrText>
             </w:r>
             <w:r>
               <w:rPr>
@@ -1975,7 +1970,7 @@
               <w:lang w:val="en-US" w:eastAsia="zh-CN"/>
             </w:rPr>
           </w:pPr>
-          <w:hyperlink w:anchor="_Toc96167472" w:history="1">
+          <w:hyperlink w:anchor="_Toc103461558" w:history="1">
             <w:r>
               <w:rPr>
                 <w:rStyle w:val="Hyperlink"/>
@@ -2018,7 +2013,7 @@
                 <w:noProof/>
                 <w:webHidden/>
               </w:rPr>
-              <w:instrText xml:space="preserve"> PAGEREF _Toc96167472 \h </w:instrText>
+              <w:instrText xml:space="preserve"> PAGEREF _Toc103461558 \h </w:instrText>
             </w:r>
             <w:r>
               <w:rPr>
@@ -2063,7 +2058,7 @@
               <w:lang w:val="en-US" w:eastAsia="zh-CN"/>
             </w:rPr>
           </w:pPr>
-          <w:hyperlink w:anchor="_Toc96167473" w:history="1">
+          <w:hyperlink w:anchor="_Toc103461559" w:history="1">
             <w:r>
               <w:rPr>
                 <w:rStyle w:val="Hyperlink"/>
@@ -2106,7 +2101,7 @@
                 <w:noProof/>
                 <w:webHidden/>
               </w:rPr>
-              <w:instrText xml:space="preserve"> PAGEREF _Toc96167473 \h </w:instrText>
+              <w:instrText xml:space="preserve"> PAGEREF _Toc103461559 \h </w:instrText>
             </w:r>
             <w:r>
               <w:rPr>
@@ -2151,7 +2146,7 @@
               <w:lang w:val="en-US" w:eastAsia="zh-CN"/>
             </w:rPr>
           </w:pPr>
-          <w:hyperlink w:anchor="_Toc96167474" w:history="1">
+          <w:hyperlink w:anchor="_Toc103461560" w:history="1">
             <w:r>
               <w:rPr>
                 <w:rStyle w:val="Hyperlink"/>
@@ -2194,7 +2189,7 @@
                 <w:noProof/>
                 <w:webHidden/>
               </w:rPr>
-              <w:instrText xml:space="preserve"> PAGEREF _Toc96167474 \h </w:instrText>
+              <w:instrText xml:space="preserve"> PAGEREF _Toc103461560 \h </w:instrText>
             </w:r>
             <w:r>
               <w:rPr>
@@ -2239,7 +2234,7 @@
               <w:lang w:val="en-US" w:eastAsia="zh-CN"/>
             </w:rPr>
           </w:pPr>
-          <w:hyperlink w:anchor="_Toc96167475" w:history="1">
+          <w:hyperlink w:anchor="_Toc103461561" w:history="1">
             <w:r>
               <w:rPr>
                 <w:rStyle w:val="Hyperlink"/>
@@ -2282,7 +2277,7 @@
                 <w:noProof/>
                 <w:webHidden/>
               </w:rPr>
-              <w:instrText xml:space="preserve"> PAGEREF _Toc96167475 \h </w:instrText>
+              <w:instrText xml:space="preserve"> PAGEREF _Toc103461561 \h </w:instrText>
             </w:r>
             <w:r>
               <w:rPr>
@@ -2327,7 +2322,7 @@
               <w:lang w:val="en-US" w:eastAsia="zh-CN"/>
             </w:rPr>
           </w:pPr>
-          <w:hyperlink w:anchor="_Toc96167476" w:history="1">
+          <w:hyperlink w:anchor="_Toc103461562" w:history="1">
             <w:r>
               <w:rPr>
                 <w:rStyle w:val="Hyperlink"/>
@@ -2370,7 +2365,7 @@
                 <w:noProof/>
                 <w:webHidden/>
               </w:rPr>
-              <w:instrText xml:space="preserve"> PAGEREF _Toc96167476 \h </w:instrText>
+              <w:instrText xml:space="preserve"> PAGEREF _Toc103461562 \h </w:instrText>
             </w:r>
             <w:r>
               <w:rPr>
@@ -2415,7 +2410,7 @@
               <w:lang w:val="en-US" w:eastAsia="zh-CN"/>
             </w:rPr>
           </w:pPr>
-          <w:hyperlink w:anchor="_Toc96167477" w:history="1">
+          <w:hyperlink w:anchor="_Toc103461563" w:history="1">
             <w:r>
               <w:rPr>
                 <w:rStyle w:val="Hyperlink"/>
@@ -2458,7 +2453,7 @@
                 <w:noProof/>
                 <w:webHidden/>
               </w:rPr>
-              <w:instrText xml:space="preserve"> PAGEREF _Toc96167477 \h </w:instrText>
+              <w:instrText xml:space="preserve"> PAGEREF _Toc103461563 \h </w:instrText>
             </w:r>
             <w:r>
               <w:rPr>
@@ -2503,7 +2498,7 @@
               <w:lang w:val="en-US" w:eastAsia="zh-CN"/>
             </w:rPr>
           </w:pPr>
-          <w:hyperlink w:anchor="_Toc96167478" w:history="1">
+          <w:hyperlink w:anchor="_Toc103461564" w:history="1">
             <w:r>
               <w:rPr>
                 <w:rStyle w:val="Hyperlink"/>
@@ -2546,7 +2541,7 @@
                 <w:noProof/>
                 <w:webHidden/>
               </w:rPr>
-              <w:instrText xml:space="preserve"> PAGEREF _Toc96167478 \h </w:instrText>
+              <w:instrText xml:space="preserve"> PAGEREF _Toc103461564 \h </w:instrText>
             </w:r>
             <w:r>
               <w:rPr>
@@ -2610,7 +2605,7 @@
         </w:tabs>
         <w:spacing w:after="120" w:line="264" w:lineRule="auto"/>
       </w:pPr>
-      <w:bookmarkStart w:id="2" w:name="_Toc96167467"/>
+      <w:bookmarkStart w:id="2" w:name="_Toc103461553"/>
       <w:r>
         <w:lastRenderedPageBreak/>
         <w:t>Executive Summary</w:t>
@@ -3111,7 +3106,7 @@
               <w:rPr>
                 <w:color w:val="0F2147"/>
               </w:rPr>
-              <w:t>1</w:t>
+              <w:t>0</w:t>
             </w:r>
           </w:p>
         </w:tc>
@@ -4058,11 +4053,10 @@
                 <w:right w:val="nil"/>
                 <w:between w:val="nil"/>
               </w:pBdr>
-              <w:shd w:val="clear" w:color="auto" w:fill="FFFF00"/>
+              <w:spacing w:before="240"/>
               <w:jc w:val="center"/>
               <w:rPr>
                 <w:b/>
-                <w:color w:val="000000"/>
               </w:rPr>
             </w:pPr>
             <w:r>
@@ -4192,7 +4186,7 @@
         </w:tabs>
         <w:spacing w:after="120" w:line="264" w:lineRule="auto"/>
       </w:pPr>
-      <w:bookmarkStart w:id="4" w:name="_Toc96167468"/>
+      <w:bookmarkStart w:id="4" w:name="_Toc103461554"/>
       <w:r>
         <w:lastRenderedPageBreak/>
         <w:t>Overall Weekly Status</w:t>
@@ -4436,7 +4430,7 @@
         </w:tabs>
         <w:spacing w:after="120" w:line="264" w:lineRule="auto"/>
       </w:pPr>
-      <w:bookmarkStart w:id="5" w:name="_Toc96167469"/>
+      <w:bookmarkStart w:id="5" w:name="_Toc103461555"/>
       <w:r>
         <w:lastRenderedPageBreak/>
         <w:t>Issues</w:t>
@@ -4455,7 +4449,7 @@
         </w:tabs>
         <w:spacing w:before="240" w:after="120" w:line="264" w:lineRule="auto"/>
       </w:pPr>
-      <w:bookmarkStart w:id="6" w:name="_Toc96167470"/>
+      <w:bookmarkStart w:id="6" w:name="_Toc103461556"/>
       <w:r>
         <w:t>Open</w:t>
       </w:r>
@@ -4937,7 +4931,7 @@
         </w:tabs>
         <w:spacing w:before="240" w:after="120" w:line="264" w:lineRule="auto"/>
       </w:pPr>
-      <w:bookmarkStart w:id="7" w:name="_Toc96167471"/>
+      <w:bookmarkStart w:id="7" w:name="_Toc103461557"/>
       <w:r>
         <w:t>Closed</w:t>
       </w:r>
@@ -5391,7 +5385,7 @@
         </w:tabs>
         <w:spacing w:after="120" w:line="264" w:lineRule="auto"/>
       </w:pPr>
-      <w:bookmarkStart w:id="8" w:name="_Toc96167472"/>
+      <w:bookmarkStart w:id="8" w:name="_Toc103461558"/>
       <w:r>
         <w:lastRenderedPageBreak/>
         <w:t>Risks</w:t>
@@ -5430,7 +5424,7 @@
         </w:tabs>
         <w:spacing w:before="240" w:after="120" w:line="264" w:lineRule="auto"/>
       </w:pPr>
-      <w:bookmarkStart w:id="9" w:name="_Toc96167473"/>
+      <w:bookmarkStart w:id="9" w:name="_Toc103461559"/>
       <w:r>
         <w:t>Open</w:t>
       </w:r>
@@ -5796,7 +5790,7 @@
         </w:tabs>
         <w:spacing w:before="240" w:after="120" w:line="264" w:lineRule="auto"/>
       </w:pPr>
-      <w:bookmarkStart w:id="10" w:name="_Toc96167474"/>
+      <w:bookmarkStart w:id="10" w:name="_Toc103461560"/>
       <w:r>
         <w:t>Closed</w:t>
       </w:r>
@@ -6159,7 +6153,7 @@
           <w:numId w:val="10"/>
         </w:numPr>
       </w:pPr>
-      <w:bookmarkStart w:id="11" w:name="_Toc96167475"/>
+      <w:bookmarkStart w:id="11" w:name="_Toc103461561"/>
       <w:r>
         <w:lastRenderedPageBreak/>
         <w:t>Team Well-Being</w:t>
@@ -6620,25 +6614,13 @@
               <w:rPr>
                 <w:color w:val="0F2147"/>
               </w:rPr>
-              <w:t xml:space="preserve"> comment about </w:t>
+              <w:t xml:space="preserve"> comment about</w:t>
             </w:r>
             <w:r>
               <w:rPr>
                 <w:color w:val="0F2147"/>
               </w:rPr>
-              <w:t>DD130</w:t>
-            </w:r>
-            <w:r>
-              <w:rPr>
-                <w:color w:val="0F2147"/>
-              </w:rPr>
-              <w:t xml:space="preserve"> </w:t>
-            </w:r>
-            <w:r>
-              <w:rPr>
-                <w:color w:val="0F2147"/>
-              </w:rPr>
-              <w:t>document</w:t>
+              <w:t xml:space="preserve"> the design</w:t>
             </w:r>
             <w:r>
               <w:rPr>
@@ -7227,7 +7209,13 @@
               <w:rPr>
                 <w:color w:val="0F2147"/>
               </w:rPr>
-              <w:t>are learning and researching information for the project.</w:t>
+              <w:t>is</w:t>
+            </w:r>
+            <w:r>
+              <w:rPr>
+                <w:color w:val="0F2147"/>
+              </w:rPr>
+              <w:t xml:space="preserve"> learning and researching information for the project.</w:t>
             </w:r>
           </w:p>
         </w:tc>
@@ -7270,7 +7258,7 @@
         </w:tabs>
         <w:spacing w:after="120" w:line="264" w:lineRule="auto"/>
       </w:pPr>
-      <w:bookmarkStart w:id="12" w:name="_Toc96167476"/>
+      <w:bookmarkStart w:id="12" w:name="_Toc103461562"/>
       <w:r>
         <w:lastRenderedPageBreak/>
         <w:t>Plan for Next Week</w:t>
@@ -7336,7 +7324,7 @@
           <w:szCs w:val="22"/>
         </w:rPr>
       </w:pPr>
-      <w:bookmarkStart w:id="13" w:name="_Toc96167477"/>
+      <w:bookmarkStart w:id="13" w:name="_Toc103461563"/>
       <w:r>
         <w:t>Next Week Vacations</w:t>
       </w:r>
@@ -7637,7 +7625,7 @@
         </w:tabs>
         <w:spacing w:after="120" w:line="264" w:lineRule="auto"/>
       </w:pPr>
-      <w:bookmarkStart w:id="15" w:name="_Toc96167478"/>
+      <w:bookmarkStart w:id="15" w:name="_Toc103461564"/>
       <w:r>
         <w:t>Next Status Report</w:t>
       </w:r>
@@ -7722,7 +7710,7 @@
 </file>
 
 <file path=word/endnotes.xml><?xml version="1.0" encoding="utf-8"?>
-<w:endnotes xmlns:wpc="http://schemas.microsoft.com/office/word/2010/wordprocessingCanvas" xmlns:cx="http://schemas.microsoft.com/office/drawing/2014/chartex" xmlns:cx1="http://schemas.microsoft.com/office/drawing/2015/9/8/chartex" xmlns:cx2="http://schemas.microsoft.com/office/drawing/2015/10/21/chartex" xmlns:cx3="http://schemas.microsoft.com/office/drawing/2016/5/9/chartex" xmlns:cx4="http://schemas.microsoft.com/office/drawing/2016/5/10/chartex" xmlns:cx5="http://schemas.microsoft.com/office/drawing/2016/5/11/chartex" xmlns:cx6="http://schemas.microsoft.com/office/drawing/2016/5/12/chartex" xmlns:cx7="http://schemas.microsoft.com/office/drawing/2016/5/13/chartex" xmlns:cx8="http://schemas.microsoft.com/office/drawing/2016/5/14/chartex" xmlns:mc="http://schemas.openxmlformats.org/markup-compatibility/2006" xmlns:aink="http://schemas.microsoft.com/office/drawing/2016/ink" xmlns:am3d="http://schemas.microsoft.com/office/drawing/2017/model3d" xmlns:o="urn:schemas-microsoft-com:office:office" xmlns:r="http://schemas.openxmlformats.org/officeDocument/2006/relationships" xmlns:m="http://schemas.openxmlformats.org/officeDocument/2006/math" xmlns:v="urn:schemas-microsoft-com:vml" xmlns:wp14="http://schemas.microsoft.com/office/word/2010/wordprocessingDrawing" xmlns:wp="http://schemas.openxmlformats.org/drawingml/2006/wordprocessingDrawing" xmlns:w10="urn:schemas-microsoft-com:office:word" xmlns:w="http://schemas.openxmlformats.org/wordprocessingml/2006/main" xmlns:w14="http://schemas.microsoft.com/office/word/2010/wordml" xmlns:w15="http://schemas.microsoft.com/office/word/2012/wordml" xmlns:w16cex="http://schemas.microsoft.com/office/word/2018/wordml/cex" xmlns:w16cid="http://schemas.microsoft.com/office/word/2016/wordml/cid" xmlns:w16="http://schemas.microsoft.com/office/word/2018/wordml" xmlns:w16sdtdh="http://schemas.microsoft.com/office/word/2020/wordml/sdtdatahash" xmlns:w16se="http://schemas.microsoft.com/office/word/2015/wordml/symex" xmlns:wpg="http://schemas.microsoft.com/office/word/2010/wordprocessingGroup" xmlns:wpi="http://schemas.microsoft.com/office/word/2010/wordprocessingInk" xmlns:wne="http://schemas.microsoft.com/office/word/2006/wordml" xmlns:wps="http://schemas.microsoft.com/office/word/2010/wordprocessingShape" mc:Ignorable="w14 w15 w16se w16cid w16 w16cex w16sdtdh wp14">
+<w:endnotes xmlns:wpc="http://schemas.microsoft.com/office/word/2010/wordprocessingCanvas" xmlns:cx="http://schemas.microsoft.com/office/drawing/2014/chartex" xmlns:cx1="http://schemas.microsoft.com/office/drawing/2015/9/8/chartex" xmlns:cx2="http://schemas.microsoft.com/office/drawing/2015/10/21/chartex" xmlns:cx3="http://schemas.microsoft.com/office/drawing/2016/5/9/chartex" xmlns:cx4="http://schemas.microsoft.com/office/drawing/2016/5/10/chartex" xmlns:cx5="http://schemas.microsoft.com/office/drawing/2016/5/11/chartex" xmlns:cx6="http://schemas.microsoft.com/office/drawing/2016/5/12/chartex" xmlns:cx7="http://schemas.microsoft.com/office/drawing/2016/5/13/chartex" xmlns:cx8="http://schemas.microsoft.com/office/drawing/2016/5/14/chartex" xmlns:mc="http://schemas.openxmlformats.org/markup-compatibility/2006" xmlns:aink="http://schemas.microsoft.com/office/drawing/2016/ink" xmlns:am3d="http://schemas.microsoft.com/office/drawing/2017/model3d" xmlns:o="urn:schemas-microsoft-com:office:office" xmlns:oel="http://schemas.microsoft.com/office/2019/extlst" xmlns:r="http://schemas.openxmlformats.org/officeDocument/2006/relationships" xmlns:m="http://schemas.openxmlformats.org/officeDocument/2006/math" xmlns:v="urn:schemas-microsoft-com:vml" xmlns:wp14="http://schemas.microsoft.com/office/word/2010/wordprocessingDrawing" xmlns:wp="http://schemas.openxmlformats.org/drawingml/2006/wordprocessingDrawing" xmlns:w10="urn:schemas-microsoft-com:office:word" xmlns:w="http://schemas.openxmlformats.org/wordprocessingml/2006/main" xmlns:w14="http://schemas.microsoft.com/office/word/2010/wordml" xmlns:w15="http://schemas.microsoft.com/office/word/2012/wordml" xmlns:w16cex="http://schemas.microsoft.com/office/word/2018/wordml/cex" xmlns:w16cid="http://schemas.microsoft.com/office/word/2016/wordml/cid" xmlns:w16="http://schemas.microsoft.com/office/word/2018/wordml" xmlns:w16sdtdh="http://schemas.microsoft.com/office/word/2020/wordml/sdtdatahash" xmlns:w16se="http://schemas.microsoft.com/office/word/2015/wordml/symex" xmlns:wpg="http://schemas.microsoft.com/office/word/2010/wordprocessingGroup" xmlns:wpi="http://schemas.microsoft.com/office/word/2010/wordprocessingInk" xmlns:wne="http://schemas.microsoft.com/office/word/2006/wordml" xmlns:wps="http://schemas.microsoft.com/office/word/2010/wordprocessingShape" mc:Ignorable="w14 w15 w16se w16cid w16 w16cex w16sdtdh wp14">
   <w:endnote w:type="separator" w:id="-1">
     <w:p>
       <w:pPr>
@@ -7754,7 +7742,7 @@
 </file>
 
 <file path=word/footer1.xml><?xml version="1.0" encoding="utf-8"?>
-<w:ftr xmlns:wpc="http://schemas.microsoft.com/office/word/2010/wordprocessingCanvas" xmlns:cx="http://schemas.microsoft.com/office/drawing/2014/chartex" xmlns:cx1="http://schemas.microsoft.com/office/drawing/2015/9/8/chartex" xmlns:cx2="http://schemas.microsoft.com/office/drawing/2015/10/21/chartex" xmlns:cx3="http://schemas.microsoft.com/office/drawing/2016/5/9/chartex" xmlns:cx4="http://schemas.microsoft.com/office/drawing/2016/5/10/chartex" xmlns:cx5="http://schemas.microsoft.com/office/drawing/2016/5/11/chartex" xmlns:cx6="http://schemas.microsoft.com/office/drawing/2016/5/12/chartex" xmlns:cx7="http://schemas.microsoft.com/office/drawing/2016/5/13/chartex" xmlns:cx8="http://schemas.microsoft.com/office/drawing/2016/5/14/chartex" xmlns:mc="http://schemas.openxmlformats.org/markup-compatibility/2006" xmlns:aink="http://schemas.microsoft.com/office/drawing/2016/ink" xmlns:am3d="http://schemas.microsoft.com/office/drawing/2017/model3d" xmlns:o="urn:schemas-microsoft-com:office:office" xmlns:r="http://schemas.openxmlformats.org/officeDocument/2006/relationships" xmlns:m="http://schemas.openxmlformats.org/officeDocument/2006/math" xmlns:v="urn:schemas-microsoft-com:vml" xmlns:wp14="http://schemas.microsoft.com/office/word/2010/wordprocessingDrawing" xmlns:wp="http://schemas.openxmlformats.org/drawingml/2006/wordprocessingDrawing" xmlns:w10="urn:schemas-microsoft-com:office:word" xmlns:w="http://schemas.openxmlformats.org/wordprocessingml/2006/main" xmlns:w14="http://schemas.microsoft.com/office/word/2010/wordml" xmlns:w15="http://schemas.microsoft.com/office/word/2012/wordml" xmlns:w16cex="http://schemas.microsoft.com/office/word/2018/wordml/cex" xmlns:w16cid="http://schemas.microsoft.com/office/word/2016/wordml/cid" xmlns:w16="http://schemas.microsoft.com/office/word/2018/wordml" xmlns:w16sdtdh="http://schemas.microsoft.com/office/word/2020/wordml/sdtdatahash" xmlns:w16se="http://schemas.microsoft.com/office/word/2015/wordml/symex" xmlns:wpg="http://schemas.microsoft.com/office/word/2010/wordprocessingGroup" xmlns:wpi="http://schemas.microsoft.com/office/word/2010/wordprocessingInk" xmlns:wne="http://schemas.microsoft.com/office/word/2006/wordml" xmlns:wps="http://schemas.microsoft.com/office/word/2010/wordprocessingShape" mc:Ignorable="w14 w15 w16se w16cid w16 w16cex w16sdtdh wp14">
+<w:ftr xmlns:wpc="http://schemas.microsoft.com/office/word/2010/wordprocessingCanvas" xmlns:cx="http://schemas.microsoft.com/office/drawing/2014/chartex" xmlns:cx1="http://schemas.microsoft.com/office/drawing/2015/9/8/chartex" xmlns:cx2="http://schemas.microsoft.com/office/drawing/2015/10/21/chartex" xmlns:cx3="http://schemas.microsoft.com/office/drawing/2016/5/9/chartex" xmlns:cx4="http://schemas.microsoft.com/office/drawing/2016/5/10/chartex" xmlns:cx5="http://schemas.microsoft.com/office/drawing/2016/5/11/chartex" xmlns:cx6="http://schemas.microsoft.com/office/drawing/2016/5/12/chartex" xmlns:cx7="http://schemas.microsoft.com/office/drawing/2016/5/13/chartex" xmlns:cx8="http://schemas.microsoft.com/office/drawing/2016/5/14/chartex" xmlns:mc="http://schemas.openxmlformats.org/markup-compatibility/2006" xmlns:aink="http://schemas.microsoft.com/office/drawing/2016/ink" xmlns:am3d="http://schemas.microsoft.com/office/drawing/2017/model3d" xmlns:o="urn:schemas-microsoft-com:office:office" xmlns:oel="http://schemas.microsoft.com/office/2019/extlst" xmlns:r="http://schemas.openxmlformats.org/officeDocument/2006/relationships" xmlns:m="http://schemas.openxmlformats.org/officeDocument/2006/math" xmlns:v="urn:schemas-microsoft-com:vml" xmlns:wp14="http://schemas.microsoft.com/office/word/2010/wordprocessingDrawing" xmlns:wp="http://schemas.openxmlformats.org/drawingml/2006/wordprocessingDrawing" xmlns:w10="urn:schemas-microsoft-com:office:word" xmlns:w="http://schemas.openxmlformats.org/wordprocessingml/2006/main" xmlns:w14="http://schemas.microsoft.com/office/word/2010/wordml" xmlns:w15="http://schemas.microsoft.com/office/word/2012/wordml" xmlns:w16cex="http://schemas.microsoft.com/office/word/2018/wordml/cex" xmlns:w16cid="http://schemas.microsoft.com/office/word/2016/wordml/cid" xmlns:w16="http://schemas.microsoft.com/office/word/2018/wordml" xmlns:w16sdtdh="http://schemas.microsoft.com/office/word/2020/wordml/sdtdatahash" xmlns:w16se="http://schemas.microsoft.com/office/word/2015/wordml/symex" xmlns:wpg="http://schemas.microsoft.com/office/word/2010/wordprocessingGroup" xmlns:wpi="http://schemas.microsoft.com/office/word/2010/wordprocessingInk" xmlns:wne="http://schemas.microsoft.com/office/word/2006/wordml" xmlns:wps="http://schemas.microsoft.com/office/word/2010/wordprocessingShape" mc:Ignorable="w14 w15 w16se w16cid w16 w16cex w16sdtdh wp14">
   <w:p>
     <w:pPr>
       <w:pBdr>
@@ -7878,7 +7866,7 @@
 </file>
 
 <file path=word/footer2.xml><?xml version="1.0" encoding="utf-8"?>
-<w:ftr xmlns:wpc="http://schemas.microsoft.com/office/word/2010/wordprocessingCanvas" xmlns:cx="http://schemas.microsoft.com/office/drawing/2014/chartex" xmlns:cx1="http://schemas.microsoft.com/office/drawing/2015/9/8/chartex" xmlns:cx2="http://schemas.microsoft.com/office/drawing/2015/10/21/chartex" xmlns:cx3="http://schemas.microsoft.com/office/drawing/2016/5/9/chartex" xmlns:cx4="http://schemas.microsoft.com/office/drawing/2016/5/10/chartex" xmlns:cx5="http://schemas.microsoft.com/office/drawing/2016/5/11/chartex" xmlns:cx6="http://schemas.microsoft.com/office/drawing/2016/5/12/chartex" xmlns:cx7="http://schemas.microsoft.com/office/drawing/2016/5/13/chartex" xmlns:cx8="http://schemas.microsoft.com/office/drawing/2016/5/14/chartex" xmlns:mc="http://schemas.openxmlformats.org/markup-compatibility/2006" xmlns:aink="http://schemas.microsoft.com/office/drawing/2016/ink" xmlns:am3d="http://schemas.microsoft.com/office/drawing/2017/model3d" xmlns:o="urn:schemas-microsoft-com:office:office" xmlns:r="http://schemas.openxmlformats.org/officeDocument/2006/relationships" xmlns:m="http://schemas.openxmlformats.org/officeDocument/2006/math" xmlns:v="urn:schemas-microsoft-com:vml" xmlns:wp14="http://schemas.microsoft.com/office/word/2010/wordprocessingDrawing" xmlns:wp="http://schemas.openxmlformats.org/drawingml/2006/wordprocessingDrawing" xmlns:w10="urn:schemas-microsoft-com:office:word" xmlns:w="http://schemas.openxmlformats.org/wordprocessingml/2006/main" xmlns:w14="http://schemas.microsoft.com/office/word/2010/wordml" xmlns:w15="http://schemas.microsoft.com/office/word/2012/wordml" xmlns:w16cex="http://schemas.microsoft.com/office/word/2018/wordml/cex" xmlns:w16cid="http://schemas.microsoft.com/office/word/2016/wordml/cid" xmlns:w16="http://schemas.microsoft.com/office/word/2018/wordml" xmlns:w16sdtdh="http://schemas.microsoft.com/office/word/2020/wordml/sdtdatahash" xmlns:w16se="http://schemas.microsoft.com/office/word/2015/wordml/symex" xmlns:wpg="http://schemas.microsoft.com/office/word/2010/wordprocessingGroup" xmlns:wpi="http://schemas.microsoft.com/office/word/2010/wordprocessingInk" xmlns:wne="http://schemas.microsoft.com/office/word/2006/wordml" xmlns:wps="http://schemas.microsoft.com/office/word/2010/wordprocessingShape" mc:Ignorable="w14 w15 w16se w16cid w16 w16cex w16sdtdh wp14">
+<w:ftr xmlns:wpc="http://schemas.microsoft.com/office/word/2010/wordprocessingCanvas" xmlns:cx="http://schemas.microsoft.com/office/drawing/2014/chartex" xmlns:cx1="http://schemas.microsoft.com/office/drawing/2015/9/8/chartex" xmlns:cx2="http://schemas.microsoft.com/office/drawing/2015/10/21/chartex" xmlns:cx3="http://schemas.microsoft.com/office/drawing/2016/5/9/chartex" xmlns:cx4="http://schemas.microsoft.com/office/drawing/2016/5/10/chartex" xmlns:cx5="http://schemas.microsoft.com/office/drawing/2016/5/11/chartex" xmlns:cx6="http://schemas.microsoft.com/office/drawing/2016/5/12/chartex" xmlns:cx7="http://schemas.microsoft.com/office/drawing/2016/5/13/chartex" xmlns:cx8="http://schemas.microsoft.com/office/drawing/2016/5/14/chartex" xmlns:mc="http://schemas.openxmlformats.org/markup-compatibility/2006" xmlns:aink="http://schemas.microsoft.com/office/drawing/2016/ink" xmlns:am3d="http://schemas.microsoft.com/office/drawing/2017/model3d" xmlns:o="urn:schemas-microsoft-com:office:office" xmlns:oel="http://schemas.microsoft.com/office/2019/extlst" xmlns:r="http://schemas.openxmlformats.org/officeDocument/2006/relationships" xmlns:m="http://schemas.openxmlformats.org/officeDocument/2006/math" xmlns:v="urn:schemas-microsoft-com:vml" xmlns:wp14="http://schemas.microsoft.com/office/word/2010/wordprocessingDrawing" xmlns:wp="http://schemas.openxmlformats.org/drawingml/2006/wordprocessingDrawing" xmlns:w10="urn:schemas-microsoft-com:office:word" xmlns:w="http://schemas.openxmlformats.org/wordprocessingml/2006/main" xmlns:w14="http://schemas.microsoft.com/office/word/2010/wordml" xmlns:w15="http://schemas.microsoft.com/office/word/2012/wordml" xmlns:w16cex="http://schemas.microsoft.com/office/word/2018/wordml/cex" xmlns:w16cid="http://schemas.microsoft.com/office/word/2016/wordml/cid" xmlns:w16="http://schemas.microsoft.com/office/word/2018/wordml" xmlns:w16sdtdh="http://schemas.microsoft.com/office/word/2020/wordml/sdtdatahash" xmlns:w16se="http://schemas.microsoft.com/office/word/2015/wordml/symex" xmlns:wpg="http://schemas.microsoft.com/office/word/2010/wordprocessingGroup" xmlns:wpi="http://schemas.microsoft.com/office/word/2010/wordprocessingInk" xmlns:wne="http://schemas.microsoft.com/office/word/2006/wordml" xmlns:wps="http://schemas.microsoft.com/office/word/2010/wordprocessingShape" mc:Ignorable="w14 w15 w16se w16cid w16 w16cex w16sdtdh wp14">
   <w:p>
     <w:pPr>
       <w:jc w:val="center"/>
@@ -7925,7 +7913,7 @@
 </file>
 
 <file path=word/footnotes.xml><?xml version="1.0" encoding="utf-8"?>
-<w:footnotes xmlns:wpc="http://schemas.microsoft.com/office/word/2010/wordprocessingCanvas" xmlns:cx="http://schemas.microsoft.com/office/drawing/2014/chartex" xmlns:cx1="http://schemas.microsoft.com/office/drawing/2015/9/8/chartex" xmlns:cx2="http://schemas.microsoft.com/office/drawing/2015/10/21/chartex" xmlns:cx3="http://schemas.microsoft.com/office/drawing/2016/5/9/chartex" xmlns:cx4="http://schemas.microsoft.com/office/drawing/2016/5/10/chartex" xmlns:cx5="http://schemas.microsoft.com/office/drawing/2016/5/11/chartex" xmlns:cx6="http://schemas.microsoft.com/office/drawing/2016/5/12/chartex" xmlns:cx7="http://schemas.microsoft.com/office/drawing/2016/5/13/chartex" xmlns:cx8="http://schemas.microsoft.com/office/drawing/2016/5/14/chartex" xmlns:mc="http://schemas.openxmlformats.org/markup-compatibility/2006" xmlns:aink="http://schemas.microsoft.com/office/drawing/2016/ink" xmlns:am3d="http://schemas.microsoft.com/office/drawing/2017/model3d" xmlns:o="urn:schemas-microsoft-com:office:office" xmlns:r="http://schemas.openxmlformats.org/officeDocument/2006/relationships" xmlns:m="http://schemas.openxmlformats.org/officeDocument/2006/math" xmlns:v="urn:schemas-microsoft-com:vml" xmlns:wp14="http://schemas.microsoft.com/office/word/2010/wordprocessingDrawing" xmlns:wp="http://schemas.openxmlformats.org/drawingml/2006/wordprocessingDrawing" xmlns:w10="urn:schemas-microsoft-com:office:word" xmlns:w="http://schemas.openxmlformats.org/wordprocessingml/2006/main" xmlns:w14="http://schemas.microsoft.com/office/word/2010/wordml" xmlns:w15="http://schemas.microsoft.com/office/word/2012/wordml" xmlns:w16cex="http://schemas.microsoft.com/office/word/2018/wordml/cex" xmlns:w16cid="http://schemas.microsoft.com/office/word/2016/wordml/cid" xmlns:w16="http://schemas.microsoft.com/office/word/2018/wordml" xmlns:w16sdtdh="http://schemas.microsoft.com/office/word/2020/wordml/sdtdatahash" xmlns:w16se="http://schemas.microsoft.com/office/word/2015/wordml/symex" xmlns:wpg="http://schemas.microsoft.com/office/word/2010/wordprocessingGroup" xmlns:wpi="http://schemas.microsoft.com/office/word/2010/wordprocessingInk" xmlns:wne="http://schemas.microsoft.com/office/word/2006/wordml" xmlns:wps="http://schemas.microsoft.com/office/word/2010/wordprocessingShape" mc:Ignorable="w14 w15 w16se w16cid w16 w16cex w16sdtdh wp14">
+<w:footnotes xmlns:wpc="http://schemas.microsoft.com/office/word/2010/wordprocessingCanvas" xmlns:cx="http://schemas.microsoft.com/office/drawing/2014/chartex" xmlns:cx1="http://schemas.microsoft.com/office/drawing/2015/9/8/chartex" xmlns:cx2="http://schemas.microsoft.com/office/drawing/2015/10/21/chartex" xmlns:cx3="http://schemas.microsoft.com/office/drawing/2016/5/9/chartex" xmlns:cx4="http://schemas.microsoft.com/office/drawing/2016/5/10/chartex" xmlns:cx5="http://schemas.microsoft.com/office/drawing/2016/5/11/chartex" xmlns:cx6="http://schemas.microsoft.com/office/drawing/2016/5/12/chartex" xmlns:cx7="http://schemas.microsoft.com/office/drawing/2016/5/13/chartex" xmlns:cx8="http://schemas.microsoft.com/office/drawing/2016/5/14/chartex" xmlns:mc="http://schemas.openxmlformats.org/markup-compatibility/2006" xmlns:aink="http://schemas.microsoft.com/office/drawing/2016/ink" xmlns:am3d="http://schemas.microsoft.com/office/drawing/2017/model3d" xmlns:o="urn:schemas-microsoft-com:office:office" xmlns:oel="http://schemas.microsoft.com/office/2019/extlst" xmlns:r="http://schemas.openxmlformats.org/officeDocument/2006/relationships" xmlns:m="http://schemas.openxmlformats.org/officeDocument/2006/math" xmlns:v="urn:schemas-microsoft-com:vml" xmlns:wp14="http://schemas.microsoft.com/office/word/2010/wordprocessingDrawing" xmlns:wp="http://schemas.openxmlformats.org/drawingml/2006/wordprocessingDrawing" xmlns:w10="urn:schemas-microsoft-com:office:word" xmlns:w="http://schemas.openxmlformats.org/wordprocessingml/2006/main" xmlns:w14="http://schemas.microsoft.com/office/word/2010/wordml" xmlns:w15="http://schemas.microsoft.com/office/word/2012/wordml" xmlns:w16cex="http://schemas.microsoft.com/office/word/2018/wordml/cex" xmlns:w16cid="http://schemas.microsoft.com/office/word/2016/wordml/cid" xmlns:w16="http://schemas.microsoft.com/office/word/2018/wordml" xmlns:w16sdtdh="http://schemas.microsoft.com/office/word/2020/wordml/sdtdatahash" xmlns:w16se="http://schemas.microsoft.com/office/word/2015/wordml/symex" xmlns:wpg="http://schemas.microsoft.com/office/word/2010/wordprocessingGroup" xmlns:wpi="http://schemas.microsoft.com/office/word/2010/wordprocessingInk" xmlns:wne="http://schemas.microsoft.com/office/word/2006/wordml" xmlns:wps="http://schemas.microsoft.com/office/word/2010/wordprocessingShape" mc:Ignorable="w14 w15 w16se w16cid w16 w16cex w16sdtdh wp14">
   <w:footnote w:type="separator" w:id="-1">
     <w:p>
       <w:pPr>
@@ -7957,7 +7945,7 @@
 </file>
 
 <file path=word/header1.xml><?xml version="1.0" encoding="utf-8"?>
-<w:hdr xmlns:wpc="http://schemas.microsoft.com/office/word/2010/wordprocessingCanvas" xmlns:cx="http://schemas.microsoft.com/office/drawing/2014/chartex" xmlns:cx1="http://schemas.microsoft.com/office/drawing/2015/9/8/chartex" xmlns:cx2="http://schemas.microsoft.com/office/drawing/2015/10/21/chartex" xmlns:cx3="http://schemas.microsoft.com/office/drawing/2016/5/9/chartex" xmlns:cx4="http://schemas.microsoft.com/office/drawing/2016/5/10/chartex" xmlns:cx5="http://schemas.microsoft.com/office/drawing/2016/5/11/chartex" xmlns:cx6="http://schemas.microsoft.com/office/drawing/2016/5/12/chartex" xmlns:cx7="http://schemas.microsoft.com/office/drawing/2016/5/13/chartex" xmlns:cx8="http://schemas.microsoft.com/office/drawing/2016/5/14/chartex" xmlns:mc="http://schemas.openxmlformats.org/markup-compatibility/2006" xmlns:aink="http://schemas.microsoft.com/office/drawing/2016/ink" xmlns:am3d="http://schemas.microsoft.com/office/drawing/2017/model3d" xmlns:o="urn:schemas-microsoft-com:office:office" xmlns:r="http://schemas.openxmlformats.org/officeDocument/2006/relationships" xmlns:m="http://schemas.openxmlformats.org/officeDocument/2006/math" xmlns:v="urn:schemas-microsoft-com:vml" xmlns:wp14="http://schemas.microsoft.com/office/word/2010/wordprocessingDrawing" xmlns:wp="http://schemas.openxmlformats.org/drawingml/2006/wordprocessingDrawing" xmlns:w10="urn:schemas-microsoft-com:office:word" xmlns:w="http://schemas.openxmlformats.org/wordprocessingml/2006/main" xmlns:w14="http://schemas.microsoft.com/office/word/2010/wordml" xmlns:w15="http://schemas.microsoft.com/office/word/2012/wordml" xmlns:w16cex="http://schemas.microsoft.com/office/word/2018/wordml/cex" xmlns:w16cid="http://schemas.microsoft.com/office/word/2016/wordml/cid" xmlns:w16="http://schemas.microsoft.com/office/word/2018/wordml" xmlns:w16sdtdh="http://schemas.microsoft.com/office/word/2020/wordml/sdtdatahash" xmlns:w16se="http://schemas.microsoft.com/office/word/2015/wordml/symex" xmlns:wpg="http://schemas.microsoft.com/office/word/2010/wordprocessingGroup" xmlns:wpi="http://schemas.microsoft.com/office/word/2010/wordprocessingInk" xmlns:wne="http://schemas.microsoft.com/office/word/2006/wordml" xmlns:wps="http://schemas.microsoft.com/office/word/2010/wordprocessingShape" mc:Ignorable="w14 w15 w16se w16cid w16 w16cex w16sdtdh wp14">
+<w:hdr xmlns:wpc="http://schemas.microsoft.com/office/word/2010/wordprocessingCanvas" xmlns:cx="http://schemas.microsoft.com/office/drawing/2014/chartex" xmlns:cx1="http://schemas.microsoft.com/office/drawing/2015/9/8/chartex" xmlns:cx2="http://schemas.microsoft.com/office/drawing/2015/10/21/chartex" xmlns:cx3="http://schemas.microsoft.com/office/drawing/2016/5/9/chartex" xmlns:cx4="http://schemas.microsoft.com/office/drawing/2016/5/10/chartex" xmlns:cx5="http://schemas.microsoft.com/office/drawing/2016/5/11/chartex" xmlns:cx6="http://schemas.microsoft.com/office/drawing/2016/5/12/chartex" xmlns:cx7="http://schemas.microsoft.com/office/drawing/2016/5/13/chartex" xmlns:cx8="http://schemas.microsoft.com/office/drawing/2016/5/14/chartex" xmlns:mc="http://schemas.openxmlformats.org/markup-compatibility/2006" xmlns:aink="http://schemas.microsoft.com/office/drawing/2016/ink" xmlns:am3d="http://schemas.microsoft.com/office/drawing/2017/model3d" xmlns:o="urn:schemas-microsoft-com:office:office" xmlns:oel="http://schemas.microsoft.com/office/2019/extlst" xmlns:r="http://schemas.openxmlformats.org/officeDocument/2006/relationships" xmlns:m="http://schemas.openxmlformats.org/officeDocument/2006/math" xmlns:v="urn:schemas-microsoft-com:vml" xmlns:wp14="http://schemas.microsoft.com/office/word/2010/wordprocessingDrawing" xmlns:wp="http://schemas.openxmlformats.org/drawingml/2006/wordprocessingDrawing" xmlns:w10="urn:schemas-microsoft-com:office:word" xmlns:w="http://schemas.openxmlformats.org/wordprocessingml/2006/main" xmlns:w14="http://schemas.microsoft.com/office/word/2010/wordml" xmlns:w15="http://schemas.microsoft.com/office/word/2012/wordml" xmlns:w16cex="http://schemas.microsoft.com/office/word/2018/wordml/cex" xmlns:w16cid="http://schemas.microsoft.com/office/word/2016/wordml/cid" xmlns:w16="http://schemas.microsoft.com/office/word/2018/wordml" xmlns:w16sdtdh="http://schemas.microsoft.com/office/word/2020/wordml/sdtdatahash" xmlns:w16se="http://schemas.microsoft.com/office/word/2015/wordml/symex" xmlns:wpg="http://schemas.microsoft.com/office/word/2010/wordprocessingGroup" xmlns:wpi="http://schemas.microsoft.com/office/word/2010/wordprocessingInk" xmlns:wne="http://schemas.microsoft.com/office/word/2006/wordml" xmlns:wps="http://schemas.microsoft.com/office/word/2010/wordprocessingShape" mc:Ignorable="w14 w15 w16se w16cid w16 w16cex w16sdtdh wp14">
   <w:p>
     <w:pPr>
       <w:widowControl w:val="0"/>
@@ -8111,7 +8099,7 @@
 </file>
 
 <file path=word/header2.xml><?xml version="1.0" encoding="utf-8"?>
-<w:hdr xmlns:wpc="http://schemas.microsoft.com/office/word/2010/wordprocessingCanvas" xmlns:cx="http://schemas.microsoft.com/office/drawing/2014/chartex" xmlns:cx1="http://schemas.microsoft.com/office/drawing/2015/9/8/chartex" xmlns:cx2="http://schemas.microsoft.com/office/drawing/2015/10/21/chartex" xmlns:cx3="http://schemas.microsoft.com/office/drawing/2016/5/9/chartex" xmlns:cx4="http://schemas.microsoft.com/office/drawing/2016/5/10/chartex" xmlns:cx5="http://schemas.microsoft.com/office/drawing/2016/5/11/chartex" xmlns:cx6="http://schemas.microsoft.com/office/drawing/2016/5/12/chartex" xmlns:cx7="http://schemas.microsoft.com/office/drawing/2016/5/13/chartex" xmlns:cx8="http://schemas.microsoft.com/office/drawing/2016/5/14/chartex" xmlns:mc="http://schemas.openxmlformats.org/markup-compatibility/2006" xmlns:aink="http://schemas.microsoft.com/office/drawing/2016/ink" xmlns:am3d="http://schemas.microsoft.com/office/drawing/2017/model3d" xmlns:o="urn:schemas-microsoft-com:office:office" xmlns:r="http://schemas.openxmlformats.org/officeDocument/2006/relationships" xmlns:m="http://schemas.openxmlformats.org/officeDocument/2006/math" xmlns:v="urn:schemas-microsoft-com:vml" xmlns:wp14="http://schemas.microsoft.com/office/word/2010/wordprocessingDrawing" xmlns:wp="http://schemas.openxmlformats.org/drawingml/2006/wordprocessingDrawing" xmlns:w10="urn:schemas-microsoft-com:office:word" xmlns:w="http://schemas.openxmlformats.org/wordprocessingml/2006/main" xmlns:w14="http://schemas.microsoft.com/office/word/2010/wordml" xmlns:w15="http://schemas.microsoft.com/office/word/2012/wordml" xmlns:w16cex="http://schemas.microsoft.com/office/word/2018/wordml/cex" xmlns:w16cid="http://schemas.microsoft.com/office/word/2016/wordml/cid" xmlns:w16="http://schemas.microsoft.com/office/word/2018/wordml" xmlns:w16sdtdh="http://schemas.microsoft.com/office/word/2020/wordml/sdtdatahash" xmlns:w16se="http://schemas.microsoft.com/office/word/2015/wordml/symex" xmlns:wpg="http://schemas.microsoft.com/office/word/2010/wordprocessingGroup" xmlns:wpi="http://schemas.microsoft.com/office/word/2010/wordprocessingInk" xmlns:wne="http://schemas.microsoft.com/office/word/2006/wordml" xmlns:wps="http://schemas.microsoft.com/office/word/2010/wordprocessingShape" mc:Ignorable="w14 w15 w16se w16cid w16 w16cex w16sdtdh wp14">
+<w:hdr xmlns:wpc="http://schemas.microsoft.com/office/word/2010/wordprocessingCanvas" xmlns:cx="http://schemas.microsoft.com/office/drawing/2014/chartex" xmlns:cx1="http://schemas.microsoft.com/office/drawing/2015/9/8/chartex" xmlns:cx2="http://schemas.microsoft.com/office/drawing/2015/10/21/chartex" xmlns:cx3="http://schemas.microsoft.com/office/drawing/2016/5/9/chartex" xmlns:cx4="http://schemas.microsoft.com/office/drawing/2016/5/10/chartex" xmlns:cx5="http://schemas.microsoft.com/office/drawing/2016/5/11/chartex" xmlns:cx6="http://schemas.microsoft.com/office/drawing/2016/5/12/chartex" xmlns:cx7="http://schemas.microsoft.com/office/drawing/2016/5/13/chartex" xmlns:cx8="http://schemas.microsoft.com/office/drawing/2016/5/14/chartex" xmlns:mc="http://schemas.openxmlformats.org/markup-compatibility/2006" xmlns:aink="http://schemas.microsoft.com/office/drawing/2016/ink" xmlns:am3d="http://schemas.microsoft.com/office/drawing/2017/model3d" xmlns:o="urn:schemas-microsoft-com:office:office" xmlns:oel="http://schemas.microsoft.com/office/2019/extlst" xmlns:r="http://schemas.openxmlformats.org/officeDocument/2006/relationships" xmlns:m="http://schemas.openxmlformats.org/officeDocument/2006/math" xmlns:v="urn:schemas-microsoft-com:vml" xmlns:wp14="http://schemas.microsoft.com/office/word/2010/wordprocessingDrawing" xmlns:wp="http://schemas.openxmlformats.org/drawingml/2006/wordprocessingDrawing" xmlns:w10="urn:schemas-microsoft-com:office:word" xmlns:w="http://schemas.openxmlformats.org/wordprocessingml/2006/main" xmlns:w14="http://schemas.microsoft.com/office/word/2010/wordml" xmlns:w15="http://schemas.microsoft.com/office/word/2012/wordml" xmlns:w16cex="http://schemas.microsoft.com/office/word/2018/wordml/cex" xmlns:w16cid="http://schemas.microsoft.com/office/word/2016/wordml/cid" xmlns:w16="http://schemas.microsoft.com/office/word/2018/wordml" xmlns:w16sdtdh="http://schemas.microsoft.com/office/word/2020/wordml/sdtdatahash" xmlns:w16se="http://schemas.microsoft.com/office/word/2015/wordml/symex" xmlns:wpg="http://schemas.microsoft.com/office/word/2010/wordprocessingGroup" xmlns:wpi="http://schemas.microsoft.com/office/word/2010/wordprocessingInk" xmlns:wne="http://schemas.microsoft.com/office/word/2006/wordml" xmlns:wps="http://schemas.microsoft.com/office/word/2010/wordprocessingShape" mc:Ignorable="w14 w15 w16se w16cid w16 w16cex w16sdtdh wp14">
   <w:p>
     <w:pPr>
       <w:pBdr>
@@ -8248,7 +8236,7 @@
 </file>
 
 <file path=word/numbering.xml><?xml version="1.0" encoding="utf-8"?>
-<w:numbering xmlns:wpc="http://schemas.microsoft.com/office/word/2010/wordprocessingCanvas" xmlns:cx="http://schemas.microsoft.com/office/drawing/2014/chartex" xmlns:cx1="http://schemas.microsoft.com/office/drawing/2015/9/8/chartex" xmlns:cx2="http://schemas.microsoft.com/office/drawing/2015/10/21/chartex" xmlns:cx3="http://schemas.microsoft.com/office/drawing/2016/5/9/chartex" xmlns:cx4="http://schemas.microsoft.com/office/drawing/2016/5/10/chartex" xmlns:cx5="http://schemas.microsoft.com/office/drawing/2016/5/11/chartex" xmlns:cx6="http://schemas.microsoft.com/office/drawing/2016/5/12/chartex" xmlns:cx7="http://schemas.microsoft.com/office/drawing/2016/5/13/chartex" xmlns:cx8="http://schemas.microsoft.com/office/drawing/2016/5/14/chartex" xmlns:mc="http://schemas.openxmlformats.org/markup-compatibility/2006" xmlns:aink="http://schemas.microsoft.com/office/drawing/2016/ink" xmlns:am3d="http://schemas.microsoft.com/office/drawing/2017/model3d" xmlns:o="urn:schemas-microsoft-com:office:office" xmlns:r="http://schemas.openxmlformats.org/officeDocument/2006/relationships" xmlns:m="http://schemas.openxmlformats.org/officeDocument/2006/math" xmlns:v="urn:schemas-microsoft-com:vml" xmlns:wp14="http://schemas.microsoft.com/office/word/2010/wordprocessingDrawing" xmlns:wp="http://schemas.openxmlformats.org/drawingml/2006/wordprocessingDrawing" xmlns:w10="urn:schemas-microsoft-com:office:word" xmlns:w="http://schemas.openxmlformats.org/wordprocessingml/2006/main" xmlns:w14="http://schemas.microsoft.com/office/word/2010/wordml" xmlns:w15="http://schemas.microsoft.com/office/word/2012/wordml" xmlns:w16cex="http://schemas.microsoft.com/office/word/2018/wordml/cex" xmlns:w16cid="http://schemas.microsoft.com/office/word/2016/wordml/cid" xmlns:w16="http://schemas.microsoft.com/office/word/2018/wordml" xmlns:w16sdtdh="http://schemas.microsoft.com/office/word/2020/wordml/sdtdatahash" xmlns:w16se="http://schemas.microsoft.com/office/word/2015/wordml/symex" xmlns:wpg="http://schemas.microsoft.com/office/word/2010/wordprocessingGroup" xmlns:wpi="http://schemas.microsoft.com/office/word/2010/wordprocessingInk" xmlns:wne="http://schemas.microsoft.com/office/word/2006/wordml" xmlns:wps="http://schemas.microsoft.com/office/word/2010/wordprocessingShape" mc:Ignorable="w14 w15 w16se w16cid w16 w16cex w16sdtdh wp14">
+<w:numbering xmlns:wpc="http://schemas.microsoft.com/office/word/2010/wordprocessingCanvas" xmlns:cx="http://schemas.microsoft.com/office/drawing/2014/chartex" xmlns:cx1="http://schemas.microsoft.com/office/drawing/2015/9/8/chartex" xmlns:cx2="http://schemas.microsoft.com/office/drawing/2015/10/21/chartex" xmlns:cx3="http://schemas.microsoft.com/office/drawing/2016/5/9/chartex" xmlns:cx4="http://schemas.microsoft.com/office/drawing/2016/5/10/chartex" xmlns:cx5="http://schemas.microsoft.com/office/drawing/2016/5/11/chartex" xmlns:cx6="http://schemas.microsoft.com/office/drawing/2016/5/12/chartex" xmlns:cx7="http://schemas.microsoft.com/office/drawing/2016/5/13/chartex" xmlns:cx8="http://schemas.microsoft.com/office/drawing/2016/5/14/chartex" xmlns:mc="http://schemas.openxmlformats.org/markup-compatibility/2006" xmlns:aink="http://schemas.microsoft.com/office/drawing/2016/ink" xmlns:am3d="http://schemas.microsoft.com/office/drawing/2017/model3d" xmlns:o="urn:schemas-microsoft-com:office:office" xmlns:oel="http://schemas.microsoft.com/office/2019/extlst" xmlns:r="http://schemas.openxmlformats.org/officeDocument/2006/relationships" xmlns:m="http://schemas.openxmlformats.org/officeDocument/2006/math" xmlns:v="urn:schemas-microsoft-com:vml" xmlns:wp14="http://schemas.microsoft.com/office/word/2010/wordprocessingDrawing" xmlns:wp="http://schemas.openxmlformats.org/drawingml/2006/wordprocessingDrawing" xmlns:w10="urn:schemas-microsoft-com:office:word" xmlns:w="http://schemas.openxmlformats.org/wordprocessingml/2006/main" xmlns:w14="http://schemas.microsoft.com/office/word/2010/wordml" xmlns:w15="http://schemas.microsoft.com/office/word/2012/wordml" xmlns:w16cex="http://schemas.microsoft.com/office/word/2018/wordml/cex" xmlns:w16cid="http://schemas.microsoft.com/office/word/2016/wordml/cid" xmlns:w16="http://schemas.microsoft.com/office/word/2018/wordml" xmlns:w16sdtdh="http://schemas.microsoft.com/office/word/2020/wordml/sdtdatahash" xmlns:w16se="http://schemas.microsoft.com/office/word/2015/wordml/symex" xmlns:wpg="http://schemas.microsoft.com/office/word/2010/wordprocessingGroup" xmlns:wpi="http://schemas.microsoft.com/office/word/2010/wordprocessingInk" xmlns:wne="http://schemas.microsoft.com/office/word/2006/wordml" xmlns:wps="http://schemas.microsoft.com/office/word/2010/wordprocessingShape" mc:Ignorable="w14 w15 w16se w16cid w16 w16cex w16sdtdh wp14">
   <w:abstractNum w:abstractNumId="0" w15:restartNumberingAfterBreak="0">
     <w:nsid w:val="01DE4587"/>
     <w:multiLevelType w:val="multilevel"/>
@@ -10039,52 +10027,52 @@
       </w:rPr>
     </w:lvl>
   </w:abstractNum>
-  <w:num w:numId="1">
+  <w:num w:numId="1" w16cid:durableId="2031761690">
     <w:abstractNumId w:val="14"/>
   </w:num>
-  <w:num w:numId="2">
+  <w:num w:numId="2" w16cid:durableId="303659154">
     <w:abstractNumId w:val="8"/>
   </w:num>
-  <w:num w:numId="3">
+  <w:num w:numId="3" w16cid:durableId="898395262">
     <w:abstractNumId w:val="12"/>
   </w:num>
-  <w:num w:numId="4">
+  <w:num w:numId="4" w16cid:durableId="1512328588">
     <w:abstractNumId w:val="9"/>
   </w:num>
-  <w:num w:numId="5">
+  <w:num w:numId="5" w16cid:durableId="2146971300">
     <w:abstractNumId w:val="13"/>
   </w:num>
-  <w:num w:numId="6">
+  <w:num w:numId="6" w16cid:durableId="1507281341">
     <w:abstractNumId w:val="10"/>
   </w:num>
-  <w:num w:numId="7">
+  <w:num w:numId="7" w16cid:durableId="1192648145">
     <w:abstractNumId w:val="4"/>
   </w:num>
-  <w:num w:numId="8">
+  <w:num w:numId="8" w16cid:durableId="2067562385">
     <w:abstractNumId w:val="0"/>
   </w:num>
-  <w:num w:numId="9">
+  <w:num w:numId="9" w16cid:durableId="649751497">
     <w:abstractNumId w:val="5"/>
   </w:num>
-  <w:num w:numId="10">
+  <w:num w:numId="10" w16cid:durableId="1248543111">
     <w:abstractNumId w:val="6"/>
   </w:num>
-  <w:num w:numId="11">
+  <w:num w:numId="11" w16cid:durableId="149711416">
     <w:abstractNumId w:val="7"/>
   </w:num>
-  <w:num w:numId="12">
+  <w:num w:numId="12" w16cid:durableId="1088504078">
     <w:abstractNumId w:val="3"/>
   </w:num>
-  <w:num w:numId="13">
+  <w:num w:numId="13" w16cid:durableId="909971265">
     <w:abstractNumId w:val="1"/>
   </w:num>
-  <w:num w:numId="14">
+  <w:num w:numId="14" w16cid:durableId="1549561502">
     <w:abstractNumId w:val="2"/>
   </w:num>
-  <w:num w:numId="15">
+  <w:num w:numId="15" w16cid:durableId="983048977">
     <w:abstractNumId w:val="11"/>
   </w:num>
-  <w:num w:numId="16">
+  <w:num w:numId="16" w16cid:durableId="1351294467">
     <w:abstractNumId w:val="15"/>
   </w:num>
 </w:numbering>
@@ -11340,7 +11328,7 @@
 </file>
 
 <file path=word/glossary/document.xml><?xml version="1.0" encoding="utf-8"?>
-<w:glossaryDocument xmlns:wpc="http://schemas.microsoft.com/office/word/2010/wordprocessingCanvas" xmlns:cx="http://schemas.microsoft.com/office/drawing/2014/chartex" xmlns:cx1="http://schemas.microsoft.com/office/drawing/2015/9/8/chartex" xmlns:cx2="http://schemas.microsoft.com/office/drawing/2015/10/21/chartex" xmlns:cx3="http://schemas.microsoft.com/office/drawing/2016/5/9/chartex" xmlns:cx4="http://schemas.microsoft.com/office/drawing/2016/5/10/chartex" xmlns:cx5="http://schemas.microsoft.com/office/drawing/2016/5/11/chartex" xmlns:cx6="http://schemas.microsoft.com/office/drawing/2016/5/12/chartex" xmlns:cx7="http://schemas.microsoft.com/office/drawing/2016/5/13/chartex" xmlns:cx8="http://schemas.microsoft.com/office/drawing/2016/5/14/chartex" xmlns:mc="http://schemas.openxmlformats.org/markup-compatibility/2006" xmlns:aink="http://schemas.microsoft.com/office/drawing/2016/ink" xmlns:am3d="http://schemas.microsoft.com/office/drawing/2017/model3d" xmlns:o="urn:schemas-microsoft-com:office:office" xmlns:r="http://schemas.openxmlformats.org/officeDocument/2006/relationships" xmlns:m="http://schemas.openxmlformats.org/officeDocument/2006/math" xmlns:v="urn:schemas-microsoft-com:vml" xmlns:wp14="http://schemas.microsoft.com/office/word/2010/wordprocessingDrawing" xmlns:wp="http://schemas.openxmlformats.org/drawingml/2006/wordprocessingDrawing" xmlns:w10="urn:schemas-microsoft-com:office:word" xmlns:w="http://schemas.openxmlformats.org/wordprocessingml/2006/main" xmlns:w14="http://schemas.microsoft.com/office/word/2010/wordml" xmlns:w15="http://schemas.microsoft.com/office/word/2012/wordml" xmlns:w16cex="http://schemas.microsoft.com/office/word/2018/wordml/cex" xmlns:w16cid="http://schemas.microsoft.com/office/word/2016/wordml/cid" xmlns:w16="http://schemas.microsoft.com/office/word/2018/wordml" xmlns:w16sdtdh="http://schemas.microsoft.com/office/word/2020/wordml/sdtdatahash" xmlns:w16se="http://schemas.microsoft.com/office/word/2015/wordml/symex" xmlns:wpg="http://schemas.microsoft.com/office/word/2010/wordprocessingGroup" xmlns:wpi="http://schemas.microsoft.com/office/word/2010/wordprocessingInk" xmlns:wne="http://schemas.microsoft.com/office/word/2006/wordml" xmlns:wps="http://schemas.microsoft.com/office/word/2010/wordprocessingShape" mc:Ignorable="w14 w15 w16se w16cid w16 w16cex w16sdtdh wp14">
+<w:glossaryDocument xmlns:wpc="http://schemas.microsoft.com/office/word/2010/wordprocessingCanvas" xmlns:cx="http://schemas.microsoft.com/office/drawing/2014/chartex" xmlns:cx1="http://schemas.microsoft.com/office/drawing/2015/9/8/chartex" xmlns:cx2="http://schemas.microsoft.com/office/drawing/2015/10/21/chartex" xmlns:cx3="http://schemas.microsoft.com/office/drawing/2016/5/9/chartex" xmlns:cx4="http://schemas.microsoft.com/office/drawing/2016/5/10/chartex" xmlns:cx5="http://schemas.microsoft.com/office/drawing/2016/5/11/chartex" xmlns:cx6="http://schemas.microsoft.com/office/drawing/2016/5/12/chartex" xmlns:cx7="http://schemas.microsoft.com/office/drawing/2016/5/13/chartex" xmlns:cx8="http://schemas.microsoft.com/office/drawing/2016/5/14/chartex" xmlns:mc="http://schemas.openxmlformats.org/markup-compatibility/2006" xmlns:aink="http://schemas.microsoft.com/office/drawing/2016/ink" xmlns:am3d="http://schemas.microsoft.com/office/drawing/2017/model3d" xmlns:o="urn:schemas-microsoft-com:office:office" xmlns:oel="http://schemas.microsoft.com/office/2019/extlst" xmlns:r="http://schemas.openxmlformats.org/officeDocument/2006/relationships" xmlns:m="http://schemas.openxmlformats.org/officeDocument/2006/math" xmlns:v="urn:schemas-microsoft-com:vml" xmlns:wp14="http://schemas.microsoft.com/office/word/2010/wordprocessingDrawing" xmlns:wp="http://schemas.openxmlformats.org/drawingml/2006/wordprocessingDrawing" xmlns:w10="urn:schemas-microsoft-com:office:word" xmlns:w="http://schemas.openxmlformats.org/wordprocessingml/2006/main" xmlns:w14="http://schemas.microsoft.com/office/word/2010/wordml" xmlns:w15="http://schemas.microsoft.com/office/word/2012/wordml" xmlns:w16cex="http://schemas.microsoft.com/office/word/2018/wordml/cex" xmlns:w16cid="http://schemas.microsoft.com/office/word/2016/wordml/cid" xmlns:w16="http://schemas.microsoft.com/office/word/2018/wordml" xmlns:w16sdtdh="http://schemas.microsoft.com/office/word/2020/wordml/sdtdatahash" xmlns:w16se="http://schemas.microsoft.com/office/word/2015/wordml/symex" xmlns:wpg="http://schemas.microsoft.com/office/word/2010/wordprocessingGroup" xmlns:wpi="http://schemas.microsoft.com/office/word/2010/wordprocessingInk" xmlns:wne="http://schemas.microsoft.com/office/word/2006/wordml" xmlns:wps="http://schemas.microsoft.com/office/word/2010/wordprocessingShape" mc:Ignorable="w14 w15 w16se w16cid w16 w16cex w16sdtdh wp14">
   <w:docParts>
     <w:docPart>
       <w:docPartPr>
@@ -11547,7 +11535,7 @@
     <w:charset w:val="86"/>
     <w:family w:val="auto"/>
     <w:pitch w:val="variable"/>
-    <w:sig w:usb0="00000203" w:usb1="288F0000" w:usb2="00000016" w:usb3="00000000" w:csb0="00040001" w:csb1="00000000"/>
+    <w:sig w:usb0="00000003" w:usb1="288F0000" w:usb2="00000016" w:usb3="00000000" w:csb0="00040001" w:csb1="00000000"/>
   </w:font>
   <w:font w:name="Arial">
     <w:panose1 w:val="020B0604020202020204"/>
@@ -11566,6 +11554,7 @@
   </w:font>
   <w:font w:name="DengXian Light">
     <w:altName w:val="等线 Light"/>
+    <w:panose1 w:val="02010600030101010101"/>
     <w:charset w:val="86"/>
     <w:family w:val="auto"/>
     <w:pitch w:val="variable"/>
@@ -11629,6 +11618,7 @@
     <w:rsid w:val="00CB6803"/>
     <w:rsid w:val="00D14B81"/>
     <w:rsid w:val="00D465E9"/>
+    <w:rsid w:val="00E257A2"/>
     <w:rsid w:val="00EA6A42"/>
     <w:rsid w:val="00F37660"/>
     <w:rsid w:val="00F91007"/>
@@ -12442,21 +12432,6 @@
 </file>
 
 <file path=customXml/item1.xml><?xml version="1.0" encoding="utf-8"?>
-<p:properties xmlns:p="http://schemas.microsoft.com/office/2006/metadata/properties" xmlns:xsi="http://www.w3.org/2001/XMLSchema-instance" xmlns:pc="http://schemas.microsoft.com/office/infopath/2007/PartnerControls">
-  <documentManagement/>
-</p:properties>
-</file>
-
-<file path=customXml/item2.xml><?xml version="1.0" encoding="utf-8"?>
-<?mso-contentType ?>
-<FormTemplates xmlns="http://schemas.microsoft.com/sharepoint/v3/contenttype/forms">
-  <Display>DocumentLibraryForm</Display>
-  <Edit>DocumentLibraryForm</Edit>
-  <New>DocumentLibraryForm</New>
-</FormTemplates>
-</file>
-
-<file path=customXml/item3.xml><?xml version="1.0" encoding="utf-8"?>
 <ct:contentTypeSchema xmlns:ct="http://schemas.microsoft.com/office/2006/metadata/contentType" xmlns:ma="http://schemas.microsoft.com/office/2006/metadata/properties/metaAttributes" ct:_="" ma:_="" ma:contentTypeName="Document" ma:contentTypeID="0x0101005B617D6058DE554F99BC02085786D39C" ma:contentTypeVersion="6" ma:contentTypeDescription="Create a new document." ma:contentTypeScope="" ma:versionID="12c1301db7373c68664c91b857b6b978">
   <xsd:schema xmlns:xsd="http://www.w3.org/2001/XMLSchema" xmlns:xs="http://www.w3.org/2001/XMLSchema" xmlns:p="http://schemas.microsoft.com/office/2006/metadata/properties" xmlns:ns2="a8c9003d-ebb3-43fa-9a53-39775cfa210a" targetNamespace="http://schemas.microsoft.com/office/2006/metadata/properties" ma:root="true" ma:fieldsID="4c0e2c2ae10b70b76bd788d3d8929b02" ns2:_="">
     <xsd:import namespace="a8c9003d-ebb3-43fa-9a53-39775cfa210a"/>
@@ -12614,24 +12589,22 @@
 </ct:contentTypeSchema>
 </file>
 
-<file path=customXml/itemProps1.xml><?xml version="1.0" encoding="utf-8"?>
-<ds:datastoreItem xmlns:ds="http://schemas.openxmlformats.org/officeDocument/2006/customXml" ds:itemID="{C37F261A-BB57-4F4C-A96F-238A5A721981}">
-  <ds:schemaRefs>
-    <ds:schemaRef ds:uri="http://schemas.microsoft.com/office/2006/metadata/properties"/>
-    <ds:schemaRef ds:uri="http://schemas.microsoft.com/office/infopath/2007/PartnerControls"/>
-  </ds:schemaRefs>
-</ds:datastoreItem>
+<file path=customXml/item2.xml><?xml version="1.0" encoding="utf-8"?>
+<?mso-contentType ?>
+<FormTemplates xmlns="http://schemas.microsoft.com/sharepoint/v3/contenttype/forms">
+  <Display>DocumentLibraryForm</Display>
+  <Edit>DocumentLibraryForm</Edit>
+  <New>DocumentLibraryForm</New>
+</FormTemplates>
 </file>
 
-<file path=customXml/itemProps2.xml><?xml version="1.0" encoding="utf-8"?>
-<ds:datastoreItem xmlns:ds="http://schemas.openxmlformats.org/officeDocument/2006/customXml" ds:itemID="{6FBCFD98-EFE2-4732-AF5A-5423A027DFFD}">
-  <ds:schemaRefs>
-    <ds:schemaRef ds:uri="http://schemas.microsoft.com/sharepoint/v3/contenttype/forms"/>
-  </ds:schemaRefs>
-</ds:datastoreItem>
+<file path=customXml/item3.xml><?xml version="1.0" encoding="utf-8"?>
+<p:properties xmlns:p="http://schemas.microsoft.com/office/2006/metadata/properties" xmlns:xsi="http://www.w3.org/2001/XMLSchema-instance" xmlns:pc="http://schemas.microsoft.com/office/infopath/2007/PartnerControls">
+  <documentManagement/>
+</p:properties>
 </file>
 
-<file path=customXml/itemProps3.xml><?xml version="1.0" encoding="utf-8"?>
+<file path=customXml/itemProps1.xml><?xml version="1.0" encoding="utf-8"?>
 <ds:datastoreItem xmlns:ds="http://schemas.openxmlformats.org/officeDocument/2006/customXml" ds:itemID="{00C8ED3F-A4AD-4869-8736-B260B7D37AC8}">
   <ds:schemaRefs>
     <ds:schemaRef ds:uri="http://schemas.microsoft.com/office/2006/metadata/contentType"/>
@@ -12647,4 +12620,21 @@
     <ds:schemaRef ds:uri="http://schemas.microsoft.com/internal/obd"/>
   </ds:schemaRefs>
 </ds:datastoreItem>
+</file>
+
+<file path=customXml/itemProps2.xml><?xml version="1.0" encoding="utf-8"?>
+<ds:datastoreItem xmlns:ds="http://schemas.openxmlformats.org/officeDocument/2006/customXml" ds:itemID="{6FBCFD98-EFE2-4732-AF5A-5423A027DFFD}">
+  <ds:schemaRefs>
+    <ds:schemaRef ds:uri="http://schemas.microsoft.com/sharepoint/v3/contenttype/forms"/>
+  </ds:schemaRefs>
+</ds:datastoreItem>
+</file>
+
+<file path=customXml/itemProps3.xml><?xml version="1.0" encoding="utf-8"?>
+<ds:datastoreItem xmlns:ds="http://schemas.openxmlformats.org/officeDocument/2006/customXml" ds:itemID="{C37F261A-BB57-4F4C-A96F-238A5A721981}">
+  <ds:schemaRefs>
+    <ds:schemaRef ds:uri="http://schemas.microsoft.com/office/2006/metadata/properties"/>
+    <ds:schemaRef ds:uri="http://schemas.microsoft.com/office/infopath/2007/PartnerControls"/>
+  </ds:schemaRefs>
+</ds:datastoreItem>
 </file>
</xml_diff>